<commit_message>
another commit more more more more xd lol.
</commit_message>
<xml_diff>
--- a/AlgeVidav2/TO DO.docx
+++ b/AlgeVidav2/TO DO.docx
@@ -20,244 +20,16 @@
       </w:r>
     </w:p>
     <w:p>
-      <w:pPr>
-        <w:rPr>
-          <w:strike/>
-        </w:rPr>
-      </w:pPr>
       <w:r>
-        <w:rPr>
-          <w:strike/>
-        </w:rPr>
-        <w:t xml:space="preserve">- Arreglar cuando el usuario meta un carácter que no se pueda convertir a </w:t>
-      </w:r>
-      <w:proofErr w:type="spellStart"/>
-      <w:r>
-        <w:rPr>
-          <w:strike/>
-        </w:rPr>
-        <w:t>int</w:t>
-      </w:r>
-      <w:proofErr w:type="spellEnd"/>
-      <w:r>
-        <w:rPr>
-          <w:strike/>
-        </w:rPr>
-        <w:t>.</w:t>
-      </w:r>
-    </w:p>
-    <w:p>
-      <w:pPr>
-        <w:rPr>
-          <w:strike/>
-        </w:rPr>
-      </w:pPr>
-      <w:bookmarkStart w:id="0" w:name="_GoBack"/>
-      <w:bookmarkEnd w:id="0"/>
-      <w:r>
-        <w:rPr>
-          <w:strike/>
-        </w:rPr>
-        <w:t>- Cambiar al añadir para que el número de ejemplares tenga que ser un número.</w:t>
-      </w:r>
-    </w:p>
-    <w:p>
-      <w:pPr>
-        <w:rPr>
-          <w:strike/>
-        </w:rPr>
-      </w:pPr>
-      <w:r>
-        <w:rPr>
-          <w:strike/>
-        </w:rPr>
-        <w:t>- Cuando no haya objetos, no dejar eliminar ninguno.</w:t>
-      </w:r>
-    </w:p>
-    <w:p>
-      <w:pPr>
-        <w:rPr>
-          <w:strike/>
-        </w:rPr>
-      </w:pPr>
-      <w:r>
-        <w:rPr>
-          <w:strike/>
-        </w:rPr>
-        <w:t>- Cuando no haya objetos, al listar avisar de que no hay objetos.</w:t>
-      </w:r>
-    </w:p>
-    <w:p>
-      <w:pPr>
-        <w:rPr>
-          <w:strike/>
-        </w:rPr>
-      </w:pPr>
-      <w:r>
-        <w:rPr>
-          <w:strike/>
-        </w:rPr>
-        <w:t xml:space="preserve">- Al listar objetos, permitir volver al </w:t>
-      </w:r>
-      <w:proofErr w:type="spellStart"/>
-      <w:r>
-        <w:rPr>
-          <w:strike/>
-        </w:rPr>
-        <w:t>menu</w:t>
-      </w:r>
-      <w:proofErr w:type="spellEnd"/>
-      <w:r>
-        <w:rPr>
-          <w:strike/>
-        </w:rPr>
-        <w:t xml:space="preserve"> o no con parámetro.</w:t>
+        <w:t>- Al introducir perros y gatos, poner bien la fecha de nacimiento.</w:t>
       </w:r>
     </w:p>
     <w:p>
       <w:r>
-        <w:rPr>
-          <w:strike/>
-        </w:rPr>
-        <w:t xml:space="preserve">- Arreglar los métodos listar desde los </w:t>
+        <w:t>- Al listar perros y gatos, cuanto tiempo llevan en el refugio.</w:t>
       </w:r>
-      <w:proofErr w:type="spellStart"/>
-      <w:r>
-        <w:rPr>
-          <w:strike/>
-        </w:rPr>
-        <w:t>menuses</w:t>
-      </w:r>
-      <w:proofErr w:type="spellEnd"/>
-      <w:r>
-        <w:rPr>
-          <w:strike/>
-        </w:rPr>
-        <w:t>.</w:t>
-      </w:r>
-    </w:p>
-    <w:p>
-      <w:pPr>
-        <w:rPr>
-          <w:strike/>
-        </w:rPr>
-      </w:pPr>
-      <w:r>
-        <w:rPr>
-          <w:strike/>
-        </w:rPr>
-        <w:t>- Mejorar elegir el producto a añadir al préstamo.</w:t>
-      </w:r>
-    </w:p>
-    <w:p>
-      <w:pPr>
-        <w:rPr>
-          <w:strike/>
-        </w:rPr>
-      </w:pPr>
-      <w:r>
-        <w:rPr>
-          <w:strike/>
-        </w:rPr>
-        <w:t>- Mostrar materiales disponibles.</w:t>
-      </w:r>
-    </w:p>
-    <w:p>
-      <w:pPr>
-        <w:rPr>
-          <w:strike/>
-        </w:rPr>
-      </w:pPr>
-      <w:r>
-        <w:rPr>
-          <w:strike/>
-        </w:rPr>
-        <w:t>- Al eliminar un préstamo, sumar ejemplar.</w:t>
-      </w:r>
-    </w:p>
-    <w:p>
-      <w:pPr>
-        <w:rPr>
-          <w:strike/>
-        </w:rPr>
-      </w:pPr>
-      <w:r>
-        <w:rPr>
-          <w:strike/>
-        </w:rPr>
-        <w:t xml:space="preserve">- Control de </w:t>
-      </w:r>
-      <w:proofErr w:type="spellStart"/>
-      <w:r>
-        <w:rPr>
-          <w:strike/>
-        </w:rPr>
-        <w:t>bound</w:t>
-      </w:r>
-      <w:proofErr w:type="spellEnd"/>
-      <w:r>
-        <w:rPr>
-          <w:strike/>
-        </w:rPr>
-        <w:t xml:space="preserve"> al añadir</w:t>
-      </w:r>
-      <w:r>
-        <w:rPr>
-          <w:strike/>
-        </w:rPr>
-        <w:t xml:space="preserve"> préstamo.</w:t>
-      </w:r>
-    </w:p>
-    <w:p>
-      <w:pPr>
-        <w:rPr>
-          <w:strike/>
-        </w:rPr>
-      </w:pPr>
-      <w:r>
-        <w:rPr>
-          <w:strike/>
-        </w:rPr>
-        <w:t>- Un solo préstamo</w:t>
-      </w:r>
-      <w:r>
-        <w:rPr>
-          <w:strike/>
-        </w:rPr>
-        <w:t>.</w:t>
-      </w:r>
-    </w:p>
-    <w:p>
-      <w:pPr>
-        <w:rPr>
-          <w:strike/>
-        </w:rPr>
-      </w:pPr>
-      <w:r>
-        <w:rPr>
-          <w:strike/>
-        </w:rPr>
-        <w:t>- Eliminar usuario cascada</w:t>
-      </w:r>
-      <w:r>
-        <w:rPr>
-          <w:strike/>
-        </w:rPr>
-        <w:t>.</w:t>
-      </w:r>
-    </w:p>
-    <w:p>
-      <w:pPr>
-        <w:rPr>
-          <w:strike/>
-        </w:rPr>
-      </w:pPr>
-      <w:r>
-        <w:rPr>
-          <w:strike/>
-        </w:rPr>
-        <w:t>- Eliminar objetos en cascada.</w:t>
-      </w:r>
+      <w:bookmarkStart w:id="0" w:name="_GoBack"/>
+      <w:bookmarkEnd w:id="0"/>
     </w:p>
     <w:p>
       <w:r>
@@ -1191,7 +963,7 @@
   <a:extraClrSchemeLst/>
   <a:extLst>
     <a:ext uri="{05A4C25C-085E-4340-85A3-A5531E510DB2}">
-      <thm15:themeFamily xmlns:thm15="http://schemas.microsoft.com/office/thememl/2012/main" xmlns="" name="Office Theme" id="{62F939B6-93AF-4DB8-9C6B-D6C7DFDC589F}" vid="{4A3C46E8-61CC-4603-A589-7422A47A8E4A}"/>
+      <thm15:themeFamily xmlns="" xmlns:thm15="http://schemas.microsoft.com/office/thememl/2012/main" name="Office Theme" id="{62F939B6-93AF-4DB8-9C6B-D6C7DFDC589F}" vid="{4A3C46E8-61CC-4603-A589-7422A47A8E4A}"/>
     </a:ext>
   </a:extLst>
 </a:theme>

</xml_diff>